<commit_message>
Adding tasks and making fixes to MS Access Exam
</commit_message>
<xml_diff>
--- a/Courses/Software-Sciences/Module-3-Databases-New/15-MS-Access-Exam/15-MS-Access-Exam.docx
+++ b/Courses/Software-Sciences/Module-3-Databases-New/15-MS-Access-Exam/15-MS-Access-Exam.docx
@@ -52,7 +52,7 @@
           <w:noProof/>
         </w:rPr>
         <w:drawing>
-          <wp:inline distT="0" distB="0" distL="0" distR="0" wp14:anchorId="4A3C3AED" wp14:editId="453B0D62">
+          <wp:inline distT="0" distB="0" distL="0" distR="0" wp14:anchorId="4A3C3AED" wp14:editId="553BC430">
             <wp:extent cx="1319916" cy="591290"/>
             <wp:effectExtent l="0" t="0" r="0" b="0"/>
             <wp:docPr id="38579746" name="Picture 1" descr="A yellow and blue sign with white text&#10;&#10;Description automatically generated"/>
@@ -495,13 +495,15 @@
           <w:numId w:val="13"/>
         </w:numPr>
         <w:rPr>
-          <w:b/>
-          <w:bCs/>
-          <w:lang w:val="bg-BG"/>
-        </w:rPr>
-      </w:pPr>
-      <w:r>
-        <w:rPr>
+          <w:rFonts w:ascii="Consolas" w:hAnsi="Consolas"/>
+          <w:b/>
+          <w:bCs/>
+          <w:lang w:val="bg-BG"/>
+        </w:rPr>
+      </w:pPr>
+      <w:r>
+        <w:rPr>
+          <w:rFonts w:ascii="Consolas" w:hAnsi="Consolas"/>
           <w:b/>
           <w:bCs/>
           <w:lang w:val="bg-BG"/>
@@ -517,13 +519,15 @@
           <w:numId w:val="13"/>
         </w:numPr>
         <w:rPr>
-          <w:b/>
-          <w:bCs/>
-          <w:lang w:val="bg-BG"/>
-        </w:rPr>
-      </w:pPr>
-      <w:r>
-        <w:rPr>
+          <w:rFonts w:ascii="Consolas" w:hAnsi="Consolas"/>
+          <w:b/>
+          <w:bCs/>
+          <w:lang w:val="bg-BG"/>
+        </w:rPr>
+      </w:pPr>
+      <w:r>
+        <w:rPr>
+          <w:rFonts w:ascii="Consolas" w:hAnsi="Consolas"/>
           <w:b/>
           <w:bCs/>
           <w:lang w:val="bg-BG"/>
@@ -539,13 +543,15 @@
           <w:numId w:val="13"/>
         </w:numPr>
         <w:rPr>
-          <w:b/>
-          <w:bCs/>
-          <w:lang w:val="bg-BG"/>
-        </w:rPr>
-      </w:pPr>
-      <w:r>
-        <w:rPr>
+          <w:rFonts w:ascii="Consolas" w:hAnsi="Consolas"/>
+          <w:b/>
+          <w:bCs/>
+          <w:lang w:val="bg-BG"/>
+        </w:rPr>
+      </w:pPr>
+      <w:r>
+        <w:rPr>
+          <w:rFonts w:ascii="Consolas" w:hAnsi="Consolas"/>
           <w:b/>
           <w:bCs/>
           <w:lang w:val="bg-BG"/>
@@ -561,13 +567,15 @@
           <w:numId w:val="13"/>
         </w:numPr>
         <w:rPr>
-          <w:b/>
-          <w:bCs/>
-          <w:lang w:val="bg-BG"/>
-        </w:rPr>
-      </w:pPr>
-      <w:r>
-        <w:rPr>
+          <w:rFonts w:ascii="Consolas" w:hAnsi="Consolas"/>
+          <w:b/>
+          <w:bCs/>
+          <w:lang w:val="bg-BG"/>
+        </w:rPr>
+      </w:pPr>
+      <w:r>
+        <w:rPr>
+          <w:rFonts w:ascii="Consolas" w:hAnsi="Consolas"/>
           <w:b/>
           <w:bCs/>
           <w:lang w:val="bg-BG"/>
@@ -654,6 +662,7 @@
       </w:r>
       <w:r>
         <w:rPr>
+          <w:rFonts w:ascii="Consolas" w:hAnsi="Consolas"/>
           <w:b/>
           <w:bCs/>
         </w:rPr>
@@ -1122,9 +1131,9 @@
       </w:r>
       <w:r>
         <w:rPr>
-          <w:b/>
-          <w:bCs/>
-          <w:lang w:val="bg-BG"/>
+          <w:rFonts w:ascii="Consolas" w:hAnsi="Consolas"/>
+          <w:b/>
+          <w:bCs/>
         </w:rPr>
         <w:t>ProductName</w:t>
       </w:r>
@@ -1136,6 +1145,7 @@
       </w:r>
       <w:r>
         <w:rPr>
+          <w:rFonts w:ascii="Consolas" w:hAnsi="Consolas"/>
           <w:b/>
           <w:bCs/>
           <w:lang w:val="bg-BG"/>
@@ -1150,6 +1160,7 @@
       </w:r>
       <w:r>
         <w:rPr>
+          <w:rFonts w:ascii="Consolas" w:hAnsi="Consolas"/>
           <w:b/>
           <w:bCs/>
           <w:lang w:val="bg-BG"/>
@@ -1336,10 +1347,18 @@
       </w:r>
       <w:r>
         <w:rPr>
-          <w:b/>
-          <w:bCs/>
-        </w:rPr>
-        <w:t xml:space="preserve">FirstName </w:t>
+          <w:rFonts w:ascii="Consolas" w:hAnsi="Consolas"/>
+          <w:b/>
+          <w:bCs/>
+        </w:rPr>
+        <w:t>FirstName</w:t>
+      </w:r>
+      <w:r>
+        <w:rPr>
+          <w:b/>
+          <w:bCs/>
+        </w:rPr>
+        <w:t xml:space="preserve"> </w:t>
       </w:r>
       <w:r>
         <w:rPr>
@@ -1357,6 +1376,7 @@
       </w:r>
       <w:r>
         <w:rPr>
+          <w:rFonts w:ascii="Consolas" w:hAnsi="Consolas"/>
           <w:b/>
           <w:bCs/>
         </w:rPr>
@@ -1586,6 +1606,7 @@
       </w:r>
       <w:r>
         <w:rPr>
+          <w:rFonts w:ascii="Consolas" w:hAnsi="Consolas"/>
           <w:b/>
           <w:bCs/>
           <w:lang w:val="bg-BG"/>
@@ -1600,6 +1621,7 @@
       </w:r>
       <w:r>
         <w:rPr>
+          <w:rFonts w:ascii="Consolas" w:hAnsi="Consolas"/>
           <w:b/>
           <w:bCs/>
           <w:lang w:val="bg-BG"/>
@@ -1614,6 +1636,7 @@
       </w:r>
       <w:r>
         <w:rPr>
+          <w:rFonts w:ascii="Consolas" w:hAnsi="Consolas"/>
           <w:b/>
           <w:bCs/>
           <w:lang w:val="bg-BG"/>
@@ -1621,13 +1644,263 @@
         <w:t>Department</w:t>
       </w:r>
       <w:r>
-        <w:rPr>
-          <w:lang w:val="bg-BG"/>
-        </w:rPr>
-        <w:t xml:space="preserve">, и </w:t>
-      </w:r>
-      <w:r>
-        <w:rPr>
+        <w:t xml:space="preserve"> </w:t>
+      </w:r>
+      <w:r>
+        <w:rPr>
+          <w:lang w:val="bg-BG"/>
+        </w:rPr>
+        <w:t xml:space="preserve">от таблицата на </w:t>
+      </w:r>
+      <w:r>
+        <w:rPr>
+          <w:b/>
+          <w:bCs/>
+          <w:lang w:val="bg-BG"/>
+        </w:rPr>
+        <w:t>служителите</w:t>
+      </w:r>
+      <w:r>
+        <w:rPr>
+          <w:lang w:val="bg-BG"/>
+        </w:rPr>
+        <w:t>.</w:t>
+      </w:r>
+    </w:p>
+    <w:p>
+      <w:pPr>
+        <w:pStyle w:val="Heading2"/>
+      </w:pPr>
+      <w:r>
+        <w:t>Млади служители</w:t>
+      </w:r>
+    </w:p>
+    <w:p>
+      <w:pPr>
+        <w:rPr>
+          <w:lang w:val="bg-BG"/>
+        </w:rPr>
+      </w:pPr>
+      <w:r>
+        <w:rPr>
+          <w:lang w:val="bg-BG"/>
+        </w:rPr>
+        <w:t xml:space="preserve">Създайте </w:t>
+      </w:r>
+      <w:r>
+        <w:rPr>
+          <w:b/>
+          <w:bCs/>
+          <w:lang w:val="bg-BG"/>
+        </w:rPr>
+        <w:t>параметризирана заявка</w:t>
+      </w:r>
+      <w:r>
+        <w:rPr>
+          <w:lang w:val="bg-BG"/>
+        </w:rPr>
+        <w:t xml:space="preserve"> с име "</w:t>
+      </w:r>
+      <w:r>
+        <w:rPr>
+          <w:b/>
+          <w:bCs/>
+          <w:lang w:val="bg-BG"/>
+        </w:rPr>
+        <w:t>YoungAndProductiveQuery</w:t>
+      </w:r>
+      <w:r>
+        <w:rPr>
+          <w:lang w:val="bg-BG"/>
+        </w:rPr>
+        <w:t xml:space="preserve">". Заявката трябва да показва информация за </w:t>
+      </w:r>
+      <w:r>
+        <w:rPr>
+          <w:b/>
+          <w:bCs/>
+          <w:lang w:val="bg-BG"/>
+        </w:rPr>
+        <w:t>служители</w:t>
+      </w:r>
+      <w:r>
+        <w:rPr>
+          <w:lang w:val="bg-BG"/>
+        </w:rPr>
+        <w:t xml:space="preserve">, които </w:t>
+      </w:r>
+      <w:r>
+        <w:rPr>
+          <w:lang w:val="bg-BG"/>
+        </w:rPr>
+        <w:t>с</w:t>
+      </w:r>
+      <w:r>
+        <w:rPr>
+          <w:lang w:val="bg-BG"/>
+        </w:rPr>
+        <w:t xml:space="preserve">а </w:t>
+      </w:r>
+      <w:r>
+        <w:rPr>
+          <w:b/>
+          <w:bCs/>
+          <w:lang w:val="bg-BG"/>
+        </w:rPr>
+        <w:t>под</w:t>
+      </w:r>
+      <w:r>
+        <w:rPr>
+          <w:lang w:val="bg-BG"/>
+        </w:rPr>
+        <w:t xml:space="preserve"> </w:t>
+      </w:r>
+      <w:r>
+        <w:rPr>
+          <w:b/>
+          <w:bCs/>
+          <w:lang w:val="bg-BG"/>
+        </w:rPr>
+        <w:t>30</w:t>
+      </w:r>
+      <w:r>
+        <w:rPr>
+          <w:lang w:val="bg-BG"/>
+        </w:rPr>
+        <w:t xml:space="preserve"> </w:t>
+      </w:r>
+      <w:r>
+        <w:rPr>
+          <w:b/>
+          <w:bCs/>
+          <w:lang w:val="bg-BG"/>
+        </w:rPr>
+        <w:t>години</w:t>
+      </w:r>
+      <w:r>
+        <w:rPr>
+          <w:lang w:val="bg-BG"/>
+        </w:rPr>
+        <w:t>.</w:t>
+      </w:r>
+    </w:p>
+    <w:p>
+      <w:pPr>
+        <w:rPr>
+          <w:lang w:val="bg-BG"/>
+        </w:rPr>
+      </w:pPr>
+      <w:r>
+        <w:rPr>
+          <w:lang w:val="bg-BG"/>
+        </w:rPr>
+        <w:t xml:space="preserve">Добавете </w:t>
+      </w:r>
+      <w:r>
+        <w:rPr>
+          <w:b/>
+          <w:bCs/>
+          <w:lang w:val="bg-BG"/>
+        </w:rPr>
+        <w:t>параметър</w:t>
+      </w:r>
+      <w:r>
+        <w:rPr>
+          <w:lang w:val="bg-BG"/>
+        </w:rPr>
+        <w:t xml:space="preserve">, който позволява на потребителя въвеждане на </w:t>
+      </w:r>
+      <w:r>
+        <w:rPr>
+          <w:b/>
+          <w:bCs/>
+          <w:lang w:val="bg-BG"/>
+        </w:rPr>
+        <w:t>отдел</w:t>
+      </w:r>
+      <w:r>
+        <w:rPr>
+          <w:lang w:val="bg-BG"/>
+        </w:rPr>
+        <w:t xml:space="preserve"> за </w:t>
+      </w:r>
+      <w:r>
+        <w:rPr>
+          <w:b/>
+          <w:bCs/>
+          <w:lang w:val="bg-BG"/>
+        </w:rPr>
+        <w:t>филтриране</w:t>
+      </w:r>
+      <w:r>
+        <w:rPr>
+          <w:lang w:val="bg-BG"/>
+        </w:rPr>
+        <w:t xml:space="preserve">. Изберете колоните </w:t>
+      </w:r>
+      <w:r>
+        <w:rPr>
+          <w:rFonts w:ascii="Consolas" w:hAnsi="Consolas"/>
+          <w:b/>
+          <w:bCs/>
+          <w:lang w:val="bg-BG"/>
+        </w:rPr>
+        <w:t>FirstName</w:t>
+      </w:r>
+      <w:r>
+        <w:rPr>
+          <w:lang w:val="bg-BG"/>
+        </w:rPr>
+        <w:t xml:space="preserve">, </w:t>
+      </w:r>
+      <w:r>
+        <w:rPr>
+          <w:rFonts w:ascii="Consolas" w:hAnsi="Consolas"/>
+          <w:b/>
+          <w:bCs/>
+          <w:lang w:val="bg-BG"/>
+        </w:rPr>
+        <w:t>LastName</w:t>
+      </w:r>
+      <w:r>
+        <w:rPr>
+          <w:lang w:val="bg-BG"/>
+        </w:rPr>
+        <w:t xml:space="preserve">, </w:t>
+      </w:r>
+      <w:r>
+        <w:rPr>
+          <w:rFonts w:ascii="Consolas" w:hAnsi="Consolas"/>
+          <w:b/>
+          <w:bCs/>
+          <w:lang w:val="bg-BG"/>
+        </w:rPr>
+        <w:t>Department</w:t>
+      </w:r>
+      <w:r>
+        <w:rPr>
+          <w:lang w:val="bg-BG"/>
+        </w:rPr>
+        <w:t xml:space="preserve">, </w:t>
+      </w:r>
+      <w:r>
+        <w:rPr>
+          <w:rFonts w:ascii="Consolas" w:hAnsi="Consolas"/>
+          <w:b/>
+          <w:bCs/>
+          <w:lang w:val="bg-BG"/>
+        </w:rPr>
+        <w:t>BirthDate</w:t>
+      </w:r>
+      <w:r>
+        <w:rPr>
+          <w:lang w:val="bg-BG"/>
+        </w:rPr>
+        <w:t xml:space="preserve"> и </w:t>
+      </w:r>
+      <w:r>
+        <w:rPr>
+          <w:rFonts w:ascii="Consolas" w:hAnsi="Consolas"/>
           <w:b/>
           <w:bCs/>
           <w:lang w:val="bg-BG"/>
@@ -1639,6 +1912,328 @@
           <w:lang w:val="bg-BG"/>
         </w:rPr>
         <w:t xml:space="preserve"> от таблицата на </w:t>
+      </w:r>
+      <w:r>
+        <w:rPr>
+          <w:b/>
+          <w:bCs/>
+          <w:lang w:val="bg-BG"/>
+        </w:rPr>
+        <w:t>служителите</w:t>
+      </w:r>
+      <w:r>
+        <w:rPr>
+          <w:lang w:val="bg-BG"/>
+        </w:rPr>
+        <w:t>.</w:t>
+      </w:r>
+    </w:p>
+    <w:p>
+      <w:pPr>
+        <w:pStyle w:val="Heading2"/>
+      </w:pPr>
+      <w:r>
+        <w:t>Стажанти</w:t>
+      </w:r>
+    </w:p>
+    <w:p>
+      <w:pPr>
+        <w:rPr>
+          <w:lang w:val="bg-BG"/>
+        </w:rPr>
+      </w:pPr>
+      <w:r>
+        <w:rPr>
+          <w:lang w:val="bg-BG"/>
+        </w:rPr>
+        <w:t xml:space="preserve">Създайте </w:t>
+      </w:r>
+      <w:r>
+        <w:rPr>
+          <w:b/>
+          <w:bCs/>
+          <w:lang w:val="bg-BG"/>
+        </w:rPr>
+        <w:t>параметризирана</w:t>
+      </w:r>
+      <w:r>
+        <w:rPr>
+          <w:lang w:val="bg-BG"/>
+        </w:rPr>
+        <w:t xml:space="preserve"> </w:t>
+      </w:r>
+      <w:r>
+        <w:rPr>
+          <w:b/>
+          <w:bCs/>
+          <w:lang w:val="bg-BG"/>
+        </w:rPr>
+        <w:t>заявка</w:t>
+      </w:r>
+      <w:r>
+        <w:rPr>
+          <w:lang w:val="bg-BG"/>
+        </w:rPr>
+        <w:t xml:space="preserve"> с име "</w:t>
+      </w:r>
+      <w:r>
+        <w:rPr>
+          <w:b/>
+          <w:bCs/>
+          <w:lang w:val="bg-BG"/>
+        </w:rPr>
+        <w:t>InternshipQuery</w:t>
+      </w:r>
+      <w:r>
+        <w:rPr>
+          <w:lang w:val="bg-BG"/>
+        </w:rPr>
+        <w:t xml:space="preserve">". Заявката трябва да показва информация за </w:t>
+      </w:r>
+      <w:r>
+        <w:rPr>
+          <w:b/>
+          <w:bCs/>
+          <w:lang w:val="bg-BG"/>
+        </w:rPr>
+        <w:t>служители</w:t>
+      </w:r>
+      <w:r>
+        <w:rPr>
+          <w:lang w:val="bg-BG"/>
+        </w:rPr>
+        <w:t xml:space="preserve">, които са </w:t>
+      </w:r>
+      <w:r>
+        <w:rPr>
+          <w:b/>
+          <w:bCs/>
+          <w:lang w:val="bg-BG"/>
+        </w:rPr>
+        <w:t>стажанти</w:t>
+      </w:r>
+      <w:r>
+        <w:rPr>
+          <w:lang w:val="bg-BG"/>
+        </w:rPr>
+        <w:t xml:space="preserve"> във </w:t>
+      </w:r>
+      <w:r>
+        <w:rPr>
+          <w:b/>
+          <w:bCs/>
+          <w:lang w:val="bg-BG"/>
+        </w:rPr>
+        <w:t>фирмата</w:t>
+      </w:r>
+      <w:r>
+        <w:rPr>
+          <w:lang w:val="bg-BG"/>
+        </w:rPr>
+        <w:t xml:space="preserve">. </w:t>
+      </w:r>
+      <w:r>
+        <w:rPr>
+          <w:b/>
+          <w:bCs/>
+          <w:lang w:val="bg-BG"/>
+        </w:rPr>
+        <w:t>Стажантите</w:t>
+      </w:r>
+      <w:r>
+        <w:rPr>
+          <w:lang w:val="bg-BG"/>
+        </w:rPr>
+        <w:t xml:space="preserve"> са тези </w:t>
+      </w:r>
+      <w:r>
+        <w:rPr>
+          <w:b/>
+          <w:bCs/>
+          <w:lang w:val="bg-BG"/>
+        </w:rPr>
+        <w:t>служители</w:t>
+      </w:r>
+      <w:r>
+        <w:rPr>
+          <w:lang w:val="bg-BG"/>
+        </w:rPr>
+        <w:t xml:space="preserve">, които са на </w:t>
+      </w:r>
+      <w:r>
+        <w:rPr>
+          <w:b/>
+          <w:bCs/>
+          <w:lang w:val="bg-BG"/>
+        </w:rPr>
+        <w:t>възраст</w:t>
+      </w:r>
+      <w:r>
+        <w:rPr>
+          <w:lang w:val="bg-BG"/>
+        </w:rPr>
+        <w:t xml:space="preserve"> </w:t>
+      </w:r>
+      <w:r>
+        <w:rPr>
+          <w:b/>
+          <w:bCs/>
+          <w:lang w:val="bg-BG"/>
+        </w:rPr>
+        <w:t>под 25 години</w:t>
+      </w:r>
+      <w:r>
+        <w:rPr>
+          <w:lang w:val="bg-BG"/>
+        </w:rPr>
+        <w:t xml:space="preserve"> и работят в </w:t>
+      </w:r>
+      <w:r>
+        <w:rPr>
+          <w:b/>
+          <w:bCs/>
+          <w:lang w:val="bg-BG"/>
+        </w:rPr>
+        <w:t>отдел</w:t>
+      </w:r>
+      <w:r>
+        <w:rPr>
+          <w:lang w:val="bg-BG"/>
+        </w:rPr>
+        <w:t xml:space="preserve"> "</w:t>
+      </w:r>
+      <w:r>
+        <w:rPr>
+          <w:b/>
+          <w:bCs/>
+          <w:lang w:val="bg-BG"/>
+        </w:rPr>
+        <w:t>Internship</w:t>
+      </w:r>
+      <w:r>
+        <w:rPr>
+          <w:lang w:val="bg-BG"/>
+        </w:rPr>
+        <w:t xml:space="preserve">". Добавете параметър, който позволява на потребителя въвеждане на </w:t>
+      </w:r>
+      <w:r>
+        <w:rPr>
+          <w:b/>
+          <w:bCs/>
+          <w:lang w:val="bg-BG"/>
+        </w:rPr>
+        <w:t>първо име</w:t>
+      </w:r>
+      <w:r>
+        <w:rPr>
+          <w:lang w:val="bg-BG"/>
+        </w:rPr>
+        <w:t xml:space="preserve"> (</w:t>
+      </w:r>
+      <w:r>
+        <w:rPr>
+          <w:rFonts w:ascii="Consolas" w:hAnsi="Consolas"/>
+          <w:b/>
+          <w:bCs/>
+        </w:rPr>
+        <w:t>FirstName</w:t>
+      </w:r>
+      <w:r>
+        <w:t>)</w:t>
+      </w:r>
+      <w:r>
+        <w:rPr>
+          <w:lang w:val="bg-BG"/>
+        </w:rPr>
+        <w:t xml:space="preserve"> за </w:t>
+      </w:r>
+      <w:r>
+        <w:rPr>
+          <w:b/>
+          <w:bCs/>
+          <w:lang w:val="bg-BG"/>
+        </w:rPr>
+        <w:t>филтриране</w:t>
+      </w:r>
+      <w:r>
+        <w:rPr>
+          <w:lang w:val="bg-BG"/>
+        </w:rPr>
+        <w:t xml:space="preserve">. Изберете колоните </w:t>
+      </w:r>
+      <w:r>
+        <w:rPr>
+          <w:rFonts w:ascii="Consolas" w:hAnsi="Consolas"/>
+          <w:b/>
+          <w:bCs/>
+          <w:lang w:val="bg-BG"/>
+        </w:rPr>
+        <w:t>FirstName</w:t>
+      </w:r>
+      <w:r>
+        <w:rPr>
+          <w:lang w:val="bg-BG"/>
+        </w:rPr>
+        <w:t xml:space="preserve">, </w:t>
+      </w:r>
+      <w:r>
+        <w:rPr>
+          <w:rFonts w:ascii="Consolas" w:hAnsi="Consolas"/>
+          <w:b/>
+          <w:bCs/>
+          <w:lang w:val="bg-BG"/>
+        </w:rPr>
+        <w:t>LastName</w:t>
+      </w:r>
+      <w:r>
+        <w:rPr>
+          <w:lang w:val="bg-BG"/>
+        </w:rPr>
+        <w:t xml:space="preserve">, </w:t>
+      </w:r>
+      <w:r>
+        <w:rPr>
+          <w:rFonts w:ascii="Consolas" w:hAnsi="Consolas"/>
+          <w:b/>
+          <w:bCs/>
+          <w:lang w:val="bg-BG"/>
+        </w:rPr>
+        <w:t>BirthDate</w:t>
+      </w:r>
+      <w:r>
+        <w:rPr>
+          <w:lang w:val="bg-BG"/>
+        </w:rPr>
+        <w:t xml:space="preserve">, </w:t>
+      </w:r>
+      <w:r>
+        <w:rPr>
+          <w:rFonts w:ascii="Consolas" w:hAnsi="Consolas"/>
+          <w:b/>
+          <w:bCs/>
+          <w:lang w:val="bg-BG"/>
+        </w:rPr>
+        <w:t>Department</w:t>
+      </w:r>
+      <w:r>
+        <w:rPr>
+          <w:lang w:val="bg-BG"/>
+        </w:rPr>
+        <w:t xml:space="preserve"> от </w:t>
+      </w:r>
+      <w:r>
+        <w:rPr>
+          <w:b/>
+          <w:bCs/>
+          <w:lang w:val="bg-BG"/>
+        </w:rPr>
+        <w:t>таблицата</w:t>
+      </w:r>
+      <w:r>
+        <w:rPr>
+          <w:lang w:val="bg-BG"/>
+        </w:rPr>
+        <w:t xml:space="preserve"> на </w:t>
       </w:r>
       <w:r>
         <w:rPr>
@@ -3412,7 +4007,7 @@
   <w:abstractNum w:abstractNumId="5" w15:restartNumberingAfterBreak="0">
     <w:nsid w:val="2D7A4ACA"/>
     <w:multiLevelType w:val="hybridMultilevel"/>
-    <w:tmpl w:val="AD76327E"/>
+    <w:tmpl w:val="DAC8C242"/>
     <w:lvl w:ilvl="0" w:tplc="04090001">
       <w:start w:val="1"/>
       <w:numFmt w:val="bullet"/>

</xml_diff>